<commit_message>
Bugfix PEMInput + tooltips
</commit_message>
<xml_diff>
--- a/archive/Weitere schritte zur entwicklung_Meeting dennewitz.docx
+++ b/archive/Weitere schritte zur entwicklung_Meeting dennewitz.docx
@@ -234,6 +234,9 @@
       <w:r>
         <w:t xml:space="preserve">BUG – PEM Input eingabe ONCHANGE bekommt den wert 1 </w:t>
       </w:r>
+      <w:r>
+        <w:t>- DONE</w:t>
+      </w:r>
     </w:p>
     <w:p/>
     <w:p>
@@ -245,6 +248,9 @@
     <w:p>
       <w:r>
         <w:t>Weitere Tooltips für:</w:t>
+      </w:r>
+      <w:r>
+        <w:t xml:space="preserve"> - DONE</w:t>
       </w:r>
     </w:p>
     <w:p>

</xml_diff>